<commit_message>
Added write up for PCA and updated .gitignore
</commit_message>
<xml_diff>
--- a/Assignment4/writeup.docx
+++ b/Assignment4/writeup.docx
@@ -305,8 +305,6 @@
           <w:b/>
         </w:rPr>
       </w:pPr>
-      <w:bookmarkStart w:id="0" w:name="_GoBack"/>
-      <w:bookmarkEnd w:id="0"/>
     </w:p>
     <w:tbl>
       <w:tblPr>
@@ -323,15 +321,15 @@
         <w:tblLook w:val="04A0" w:firstRow="1" w:lastRow="0" w:firstColumn="1" w:lastColumn="0" w:noHBand="0" w:noVBand="1"/>
       </w:tblPr>
       <w:tblGrid>
-        <w:gridCol w:w="6856"/>
+        <w:gridCol w:w="6906"/>
       </w:tblGrid>
       <w:tr>
         <w:trPr>
-          <w:trHeight w:val="4711"/>
+          <w:trHeight w:val="4723"/>
         </w:trPr>
         <w:tc>
           <w:tcPr>
-            <w:tcW w:w="6817" w:type="dxa"/>
+            <w:tcW w:w="6871" w:type="dxa"/>
           </w:tcPr>
           <w:p>
             <w:pPr>
@@ -346,8 +344,8 @@
               </w:rPr>
               <w:lastRenderedPageBreak/>
               <w:drawing>
-                <wp:inline distT="0" distB="0" distL="0" distR="0" wp14:anchorId="1BAE5B82" wp14:editId="21A6967A">
-                  <wp:extent cx="4216819" cy="3219450"/>
+                <wp:inline distT="0" distB="0" distL="0" distR="0" wp14:anchorId="1BAE5B82" wp14:editId="654FD78D">
+                  <wp:extent cx="4248150" cy="3243370"/>
                   <wp:effectExtent l="0" t="0" r="0" b="0"/>
                   <wp:docPr id="7" name="Picture 7"/>
                   <wp:cNvGraphicFramePr>
@@ -375,7 +373,7 @@
                         <pic:spPr>
                           <a:xfrm>
                             <a:off x="0" y="0"/>
-                            <a:ext cx="4255527" cy="3249003"/>
+                            <a:ext cx="4256526" cy="3249765"/>
                           </a:xfrm>
                           <a:prstGeom prst="rect">
                             <a:avLst/>
@@ -476,13 +474,7 @@
         <w:t>we can use the dramatic decrease in slope</w:t>
       </w:r>
       <w:r>
-        <w:t xml:space="preserve">, </w:t>
-      </w:r>
-      <w:r>
-        <w:t>after k=8</w:t>
-      </w:r>
-      <w:r>
-        <w:t xml:space="preserve">, </w:t>
+        <w:t xml:space="preserve">, after k=8, </w:t>
       </w:r>
       <w:r>
         <w:t>as an indicator that there are likely only 8 groupings</w:t>
@@ -509,7 +501,7 @@
     <w:tbl>
       <w:tblPr>
         <w:tblStyle w:val="TableGrid"/>
-        <w:tblW w:w="7009" w:type="dxa"/>
+        <w:tblW w:w="7339" w:type="dxa"/>
         <w:tblBorders>
           <w:top w:val="none" w:sz="0" w:space="0" w:color="auto"/>
           <w:left w:val="none" w:sz="0" w:space="0" w:color="auto"/>
@@ -521,15 +513,15 @@
         <w:tblLook w:val="04A0" w:firstRow="1" w:lastRow="0" w:firstColumn="1" w:lastColumn="0" w:noHBand="0" w:noVBand="1"/>
       </w:tblPr>
       <w:tblGrid>
-        <w:gridCol w:w="7009"/>
+        <w:gridCol w:w="7339"/>
       </w:tblGrid>
       <w:tr>
         <w:trPr>
-          <w:trHeight w:val="4718"/>
+          <w:trHeight w:val="4863"/>
         </w:trPr>
         <w:tc>
           <w:tcPr>
-            <w:tcW w:w="7009" w:type="dxa"/>
+            <w:tcW w:w="7339" w:type="dxa"/>
           </w:tcPr>
           <w:p>
             <w:pPr>
@@ -647,7 +639,1120 @@
         </w:tc>
       </w:tr>
     </w:tbl>
-    <w:p/>
+    <w:p>
+      <w:pPr>
+        <w:rPr>
+          <w:sz w:val="28"/>
+          <w:szCs w:val="28"/>
+          <w:u w:val="single"/>
+        </w:rPr>
+      </w:pPr>
+      <w:r>
+        <w:rPr>
+          <w:sz w:val="28"/>
+          <w:szCs w:val="28"/>
+          <w:u w:val="single"/>
+        </w:rPr>
+        <w:lastRenderedPageBreak/>
+        <w:t>Principal Component Analysis</w:t>
+      </w:r>
+    </w:p>
+    <w:p>
+      <w:r>
+        <w:t xml:space="preserve">The top ten eigenvalues that we found in decreasing order are: </w:t>
+      </w:r>
+      <w:r>
+        <w:t>[0.07296579</w:t>
+      </w:r>
+      <w:r>
+        <w:t>,</w:t>
+      </w:r>
+      <w:r>
+        <w:t xml:space="preserve"> 0.04655825</w:t>
+      </w:r>
+      <w:r>
+        <w:t>,</w:t>
+      </w:r>
+      <w:r>
+        <w:t xml:space="preserve"> 0.04006685</w:t>
+      </w:r>
+      <w:r>
+        <w:t>,</w:t>
+      </w:r>
+      <w:r>
+        <w:t xml:space="preserve"> 0.02886374</w:t>
+      </w:r>
+      <w:r>
+        <w:t>,</w:t>
+      </w:r>
+      <w:r>
+        <w:t xml:space="preserve"> 0.02557144</w:t>
+      </w:r>
+      <w:r>
+        <w:t>,</w:t>
+      </w:r>
+      <w:r>
+        <w:t xml:space="preserve"> 0.02411997</w:t>
+      </w:r>
+      <w:r>
+        <w:t>,</w:t>
+      </w:r>
+      <w:r>
+        <w:t xml:space="preserve"> 0.01766808</w:t>
+      </w:r>
+      <w:r>
+        <w:t>,</w:t>
+      </w:r>
+      <w:r>
+        <w:t xml:space="preserve"> 0.01599164</w:t>
+      </w:r>
+      <w:r>
+        <w:t>,</w:t>
+      </w:r>
+      <w:r>
+        <w:t xml:space="preserve"> 0.01394514</w:t>
+      </w:r>
+      <w:r>
+        <w:t>,</w:t>
+      </w:r>
+      <w:r>
+        <w:t xml:space="preserve"> 0.01242548]</w:t>
+      </w:r>
+    </w:p>
+    <w:p>
+      <w:r>
+        <w:t xml:space="preserve">Below is the mean image generated by taking the mean value of each pixel in the dataset.  This essentially gives us an “average” picture of all the images we are analyzing. </w:t>
+      </w:r>
+    </w:p>
+    <w:p>
+      <w:pPr>
+        <w:keepNext/>
+      </w:pPr>
+      <w:r>
+        <w:rPr>
+          <w:noProof/>
+        </w:rPr>
+        <w:drawing>
+          <wp:inline distT="0" distB="0" distL="0" distR="0" wp14:anchorId="65A240AB" wp14:editId="14A76929">
+            <wp:extent cx="2305050" cy="1728788"/>
+            <wp:effectExtent l="0" t="0" r="0" b="5080"/>
+            <wp:docPr id="3" name="Picture 3"/>
+            <wp:cNvGraphicFramePr>
+              <a:graphicFrameLocks xmlns:a="http://schemas.openxmlformats.org/drawingml/2006/main" noChangeAspect="1"/>
+            </wp:cNvGraphicFramePr>
+            <a:graphic xmlns:a="http://schemas.openxmlformats.org/drawingml/2006/main">
+              <a:graphicData uri="http://schemas.openxmlformats.org/drawingml/2006/picture">
+                <pic:pic xmlns:pic="http://schemas.openxmlformats.org/drawingml/2006/picture">
+                  <pic:nvPicPr>
+                    <pic:cNvPr id="3" name="meanImage.png"/>
+                    <pic:cNvPicPr/>
+                  </pic:nvPicPr>
+                  <pic:blipFill>
+                    <a:blip r:embed="rId8" cstate="print">
+                      <a:extLst>
+                        <a:ext uri="{28A0092B-C50C-407E-A947-70E740481C1C}">
+                          <a14:useLocalDpi xmlns:a14="http://schemas.microsoft.com/office/drawing/2010/main" val="0"/>
+                        </a:ext>
+                      </a:extLst>
+                    </a:blip>
+                    <a:stretch>
+                      <a:fillRect/>
+                    </a:stretch>
+                  </pic:blipFill>
+                  <pic:spPr>
+                    <a:xfrm>
+                      <a:off x="0" y="0"/>
+                      <a:ext cx="2307848" cy="1730886"/>
+                    </a:xfrm>
+                    <a:prstGeom prst="rect">
+                      <a:avLst/>
+                    </a:prstGeom>
+                  </pic:spPr>
+                </pic:pic>
+              </a:graphicData>
+            </a:graphic>
+          </wp:inline>
+        </w:drawing>
+      </w:r>
+    </w:p>
+    <w:p>
+      <w:pPr>
+        <w:keepNext/>
+      </w:pPr>
+      <w:r>
+        <w:t xml:space="preserve">The following ten images are plots of the top ten eigenvectors (from left to right, top to bottom). They represent viewing the data from a certain plane to try and </w:t>
+      </w:r>
+      <w:r>
+        <w:t>preserve</w:t>
+      </w:r>
+      <w:r>
+        <w:t xml:space="preserve"> </w:t>
+      </w:r>
+      <w:r>
+        <w:t>as much</w:t>
+      </w:r>
+      <w:r>
+        <w:t xml:space="preserve"> variation as possible. </w:t>
+      </w:r>
+      <w:r>
+        <w:t xml:space="preserve">The plot on the top left represents the first eigenvector, which should show the most variation in the data, while each plot after that shows progressively less variation. </w:t>
+      </w:r>
+    </w:p>
+    <w:p>
+      <w:pPr>
+        <w:keepNext/>
+      </w:pPr>
+      <w:r>
+        <w:rPr>
+          <w:noProof/>
+        </w:rPr>
+        <w:drawing>
+          <wp:inline distT="0" distB="0" distL="0" distR="0" wp14:anchorId="02216696" wp14:editId="41315D38">
+            <wp:extent cx="2495550" cy="1871663"/>
+            <wp:effectExtent l="0" t="0" r="0" b="0"/>
+            <wp:docPr id="4" name="Picture 4"/>
+            <wp:cNvGraphicFramePr>
+              <a:graphicFrameLocks xmlns:a="http://schemas.openxmlformats.org/drawingml/2006/main" noChangeAspect="1"/>
+            </wp:cNvGraphicFramePr>
+            <a:graphic xmlns:a="http://schemas.openxmlformats.org/drawingml/2006/main">
+              <a:graphicData uri="http://schemas.openxmlformats.org/drawingml/2006/picture">
+                <pic:pic xmlns:pic="http://schemas.openxmlformats.org/drawingml/2006/picture">
+                  <pic:nvPicPr>
+                    <pic:cNvPr id="4" name="eigenVector0.png"/>
+                    <pic:cNvPicPr/>
+                  </pic:nvPicPr>
+                  <pic:blipFill>
+                    <a:blip r:embed="rId9" cstate="print">
+                      <a:extLst>
+                        <a:ext uri="{28A0092B-C50C-407E-A947-70E740481C1C}">
+                          <a14:useLocalDpi xmlns:a14="http://schemas.microsoft.com/office/drawing/2010/main" val="0"/>
+                        </a:ext>
+                      </a:extLst>
+                    </a:blip>
+                    <a:stretch>
+                      <a:fillRect/>
+                    </a:stretch>
+                  </pic:blipFill>
+                  <pic:spPr>
+                    <a:xfrm>
+                      <a:off x="0" y="0"/>
+                      <a:ext cx="2498536" cy="1873902"/>
+                    </a:xfrm>
+                    <a:prstGeom prst="rect">
+                      <a:avLst/>
+                    </a:prstGeom>
+                  </pic:spPr>
+                </pic:pic>
+              </a:graphicData>
+            </a:graphic>
+          </wp:inline>
+        </w:drawing>
+      </w:r>
+      <w:r>
+        <w:rPr>
+          <w:noProof/>
+        </w:rPr>
+        <w:drawing>
+          <wp:inline distT="0" distB="0" distL="0" distR="0" wp14:anchorId="36D560BC" wp14:editId="4F89D011">
+            <wp:extent cx="2539998" cy="1905000"/>
+            <wp:effectExtent l="0" t="0" r="0" b="0"/>
+            <wp:docPr id="5" name="Picture 5"/>
+            <wp:cNvGraphicFramePr>
+              <a:graphicFrameLocks xmlns:a="http://schemas.openxmlformats.org/drawingml/2006/main" noChangeAspect="1"/>
+            </wp:cNvGraphicFramePr>
+            <a:graphic xmlns:a="http://schemas.openxmlformats.org/drawingml/2006/main">
+              <a:graphicData uri="http://schemas.openxmlformats.org/drawingml/2006/picture">
+                <pic:pic xmlns:pic="http://schemas.openxmlformats.org/drawingml/2006/picture">
+                  <pic:nvPicPr>
+                    <pic:cNvPr id="5" name="eigenVector1.png"/>
+                    <pic:cNvPicPr/>
+                  </pic:nvPicPr>
+                  <pic:blipFill>
+                    <a:blip r:embed="rId10" cstate="print">
+                      <a:extLst>
+                        <a:ext uri="{28A0092B-C50C-407E-A947-70E740481C1C}">
+                          <a14:useLocalDpi xmlns:a14="http://schemas.microsoft.com/office/drawing/2010/main" val="0"/>
+                        </a:ext>
+                      </a:extLst>
+                    </a:blip>
+                    <a:stretch>
+                      <a:fillRect/>
+                    </a:stretch>
+                  </pic:blipFill>
+                  <pic:spPr>
+                    <a:xfrm>
+                      <a:off x="0" y="0"/>
+                      <a:ext cx="2552245" cy="1914185"/>
+                    </a:xfrm>
+                    <a:prstGeom prst="rect">
+                      <a:avLst/>
+                    </a:prstGeom>
+                  </pic:spPr>
+                </pic:pic>
+              </a:graphicData>
+            </a:graphic>
+          </wp:inline>
+        </w:drawing>
+      </w:r>
+      <w:r>
+        <w:rPr>
+          <w:noProof/>
+        </w:rPr>
+        <w:drawing>
+          <wp:inline distT="0" distB="0" distL="0" distR="0" wp14:anchorId="09207F40" wp14:editId="535DB4A7">
+            <wp:extent cx="2466975" cy="1850231"/>
+            <wp:effectExtent l="0" t="0" r="0" b="0"/>
+            <wp:docPr id="6" name="Picture 6"/>
+            <wp:cNvGraphicFramePr>
+              <a:graphicFrameLocks xmlns:a="http://schemas.openxmlformats.org/drawingml/2006/main" noChangeAspect="1"/>
+            </wp:cNvGraphicFramePr>
+            <a:graphic xmlns:a="http://schemas.openxmlformats.org/drawingml/2006/main">
+              <a:graphicData uri="http://schemas.openxmlformats.org/drawingml/2006/picture">
+                <pic:pic xmlns:pic="http://schemas.openxmlformats.org/drawingml/2006/picture">
+                  <pic:nvPicPr>
+                    <pic:cNvPr id="6" name="eigenVector2.png"/>
+                    <pic:cNvPicPr/>
+                  </pic:nvPicPr>
+                  <pic:blipFill>
+                    <a:blip r:embed="rId11" cstate="print">
+                      <a:extLst>
+                        <a:ext uri="{28A0092B-C50C-407E-A947-70E740481C1C}">
+                          <a14:useLocalDpi xmlns:a14="http://schemas.microsoft.com/office/drawing/2010/main" val="0"/>
+                        </a:ext>
+                      </a:extLst>
+                    </a:blip>
+                    <a:stretch>
+                      <a:fillRect/>
+                    </a:stretch>
+                  </pic:blipFill>
+                  <pic:spPr>
+                    <a:xfrm>
+                      <a:off x="0" y="0"/>
+                      <a:ext cx="2478238" cy="1858678"/>
+                    </a:xfrm>
+                    <a:prstGeom prst="rect">
+                      <a:avLst/>
+                    </a:prstGeom>
+                  </pic:spPr>
+                </pic:pic>
+              </a:graphicData>
+            </a:graphic>
+          </wp:inline>
+        </w:drawing>
+      </w:r>
+      <w:r>
+        <w:rPr>
+          <w:noProof/>
+        </w:rPr>
+        <w:drawing>
+          <wp:inline distT="0" distB="0" distL="0" distR="0" wp14:anchorId="12DEFA51" wp14:editId="17A6636F">
+            <wp:extent cx="2552701" cy="1914525"/>
+            <wp:effectExtent l="0" t="0" r="0" b="9525"/>
+            <wp:docPr id="8" name="Picture 8"/>
+            <wp:cNvGraphicFramePr>
+              <a:graphicFrameLocks xmlns:a="http://schemas.openxmlformats.org/drawingml/2006/main" noChangeAspect="1"/>
+            </wp:cNvGraphicFramePr>
+            <a:graphic xmlns:a="http://schemas.openxmlformats.org/drawingml/2006/main">
+              <a:graphicData uri="http://schemas.openxmlformats.org/drawingml/2006/picture">
+                <pic:pic xmlns:pic="http://schemas.openxmlformats.org/drawingml/2006/picture">
+                  <pic:nvPicPr>
+                    <pic:cNvPr id="8" name="eigenVector3.png"/>
+                    <pic:cNvPicPr/>
+                  </pic:nvPicPr>
+                  <pic:blipFill>
+                    <a:blip r:embed="rId12" cstate="print">
+                      <a:extLst>
+                        <a:ext uri="{28A0092B-C50C-407E-A947-70E740481C1C}">
+                          <a14:useLocalDpi xmlns:a14="http://schemas.microsoft.com/office/drawing/2010/main" val="0"/>
+                        </a:ext>
+                      </a:extLst>
+                    </a:blip>
+                    <a:stretch>
+                      <a:fillRect/>
+                    </a:stretch>
+                  </pic:blipFill>
+                  <pic:spPr>
+                    <a:xfrm>
+                      <a:off x="0" y="0"/>
+                      <a:ext cx="2577147" cy="1932860"/>
+                    </a:xfrm>
+                    <a:prstGeom prst="rect">
+                      <a:avLst/>
+                    </a:prstGeom>
+                  </pic:spPr>
+                </pic:pic>
+              </a:graphicData>
+            </a:graphic>
+          </wp:inline>
+        </w:drawing>
+      </w:r>
+      <w:r>
+        <w:rPr>
+          <w:noProof/>
+        </w:rPr>
+        <w:lastRenderedPageBreak/>
+        <w:drawing>
+          <wp:inline distT="0" distB="0" distL="0" distR="0" wp14:anchorId="2EBCEE3C" wp14:editId="6A1D21D6">
+            <wp:extent cx="2578100" cy="1933575"/>
+            <wp:effectExtent l="0" t="0" r="0" b="9525"/>
+            <wp:docPr id="9" name="Picture 9"/>
+            <wp:cNvGraphicFramePr>
+              <a:graphicFrameLocks xmlns:a="http://schemas.openxmlformats.org/drawingml/2006/main" noChangeAspect="1"/>
+            </wp:cNvGraphicFramePr>
+            <a:graphic xmlns:a="http://schemas.openxmlformats.org/drawingml/2006/main">
+              <a:graphicData uri="http://schemas.openxmlformats.org/drawingml/2006/picture">
+                <pic:pic xmlns:pic="http://schemas.openxmlformats.org/drawingml/2006/picture">
+                  <pic:nvPicPr>
+                    <pic:cNvPr id="9" name="eigenVector4.png"/>
+                    <pic:cNvPicPr/>
+                  </pic:nvPicPr>
+                  <pic:blipFill>
+                    <a:blip r:embed="rId13" cstate="print">
+                      <a:extLst>
+                        <a:ext uri="{28A0092B-C50C-407E-A947-70E740481C1C}">
+                          <a14:useLocalDpi xmlns:a14="http://schemas.microsoft.com/office/drawing/2010/main" val="0"/>
+                        </a:ext>
+                      </a:extLst>
+                    </a:blip>
+                    <a:stretch>
+                      <a:fillRect/>
+                    </a:stretch>
+                  </pic:blipFill>
+                  <pic:spPr>
+                    <a:xfrm>
+                      <a:off x="0" y="0"/>
+                      <a:ext cx="2578108" cy="1933581"/>
+                    </a:xfrm>
+                    <a:prstGeom prst="rect">
+                      <a:avLst/>
+                    </a:prstGeom>
+                  </pic:spPr>
+                </pic:pic>
+              </a:graphicData>
+            </a:graphic>
+          </wp:inline>
+        </w:drawing>
+      </w:r>
+      <w:r>
+        <w:rPr>
+          <w:noProof/>
+        </w:rPr>
+        <w:drawing>
+          <wp:inline distT="0" distB="0" distL="0" distR="0" wp14:anchorId="759E10B9" wp14:editId="5DB80041">
+            <wp:extent cx="2647950" cy="1985963"/>
+            <wp:effectExtent l="0" t="0" r="0" b="0"/>
+            <wp:docPr id="10" name="Picture 10"/>
+            <wp:cNvGraphicFramePr>
+              <a:graphicFrameLocks xmlns:a="http://schemas.openxmlformats.org/drawingml/2006/main" noChangeAspect="1"/>
+            </wp:cNvGraphicFramePr>
+            <a:graphic xmlns:a="http://schemas.openxmlformats.org/drawingml/2006/main">
+              <a:graphicData uri="http://schemas.openxmlformats.org/drawingml/2006/picture">
+                <pic:pic xmlns:pic="http://schemas.openxmlformats.org/drawingml/2006/picture">
+                  <pic:nvPicPr>
+                    <pic:cNvPr id="10" name="eigenVector5.png"/>
+                    <pic:cNvPicPr/>
+                  </pic:nvPicPr>
+                  <pic:blipFill>
+                    <a:blip r:embed="rId14">
+                      <a:extLst>
+                        <a:ext uri="{28A0092B-C50C-407E-A947-70E740481C1C}">
+                          <a14:useLocalDpi xmlns:a14="http://schemas.microsoft.com/office/drawing/2010/main" val="0"/>
+                        </a:ext>
+                      </a:extLst>
+                    </a:blip>
+                    <a:stretch>
+                      <a:fillRect/>
+                    </a:stretch>
+                  </pic:blipFill>
+                  <pic:spPr>
+                    <a:xfrm>
+                      <a:off x="0" y="0"/>
+                      <a:ext cx="2654690" cy="1991018"/>
+                    </a:xfrm>
+                    <a:prstGeom prst="rect">
+                      <a:avLst/>
+                    </a:prstGeom>
+                  </pic:spPr>
+                </pic:pic>
+              </a:graphicData>
+            </a:graphic>
+          </wp:inline>
+        </w:drawing>
+      </w:r>
+      <w:r>
+        <w:rPr>
+          <w:noProof/>
+        </w:rPr>
+        <w:drawing>
+          <wp:inline distT="0" distB="0" distL="0" distR="0" wp14:anchorId="38140168" wp14:editId="327B95F2">
+            <wp:extent cx="2540000" cy="1905000"/>
+            <wp:effectExtent l="0" t="0" r="0" b="0"/>
+            <wp:docPr id="11" name="Picture 11"/>
+            <wp:cNvGraphicFramePr>
+              <a:graphicFrameLocks xmlns:a="http://schemas.openxmlformats.org/drawingml/2006/main" noChangeAspect="1"/>
+            </wp:cNvGraphicFramePr>
+            <a:graphic xmlns:a="http://schemas.openxmlformats.org/drawingml/2006/main">
+              <a:graphicData uri="http://schemas.openxmlformats.org/drawingml/2006/picture">
+                <pic:pic xmlns:pic="http://schemas.openxmlformats.org/drawingml/2006/picture">
+                  <pic:nvPicPr>
+                    <pic:cNvPr id="11" name="eigenVector6.png"/>
+                    <pic:cNvPicPr/>
+                  </pic:nvPicPr>
+                  <pic:blipFill>
+                    <a:blip r:embed="rId15" cstate="print">
+                      <a:extLst>
+                        <a:ext uri="{28A0092B-C50C-407E-A947-70E740481C1C}">
+                          <a14:useLocalDpi xmlns:a14="http://schemas.microsoft.com/office/drawing/2010/main" val="0"/>
+                        </a:ext>
+                      </a:extLst>
+                    </a:blip>
+                    <a:stretch>
+                      <a:fillRect/>
+                    </a:stretch>
+                  </pic:blipFill>
+                  <pic:spPr>
+                    <a:xfrm>
+                      <a:off x="0" y="0"/>
+                      <a:ext cx="2540009" cy="1905007"/>
+                    </a:xfrm>
+                    <a:prstGeom prst="rect">
+                      <a:avLst/>
+                    </a:prstGeom>
+                  </pic:spPr>
+                </pic:pic>
+              </a:graphicData>
+            </a:graphic>
+          </wp:inline>
+        </w:drawing>
+      </w:r>
+      <w:r>
+        <w:rPr>
+          <w:noProof/>
+        </w:rPr>
+        <w:drawing>
+          <wp:inline distT="0" distB="0" distL="0" distR="0" wp14:anchorId="47DA98EB" wp14:editId="230F0942">
+            <wp:extent cx="2552700" cy="1914525"/>
+            <wp:effectExtent l="0" t="0" r="0" b="9525"/>
+            <wp:docPr id="12" name="Picture 12"/>
+            <wp:cNvGraphicFramePr>
+              <a:graphicFrameLocks xmlns:a="http://schemas.openxmlformats.org/drawingml/2006/main" noChangeAspect="1"/>
+            </wp:cNvGraphicFramePr>
+            <a:graphic xmlns:a="http://schemas.openxmlformats.org/drawingml/2006/main">
+              <a:graphicData uri="http://schemas.openxmlformats.org/drawingml/2006/picture">
+                <pic:pic xmlns:pic="http://schemas.openxmlformats.org/drawingml/2006/picture">
+                  <pic:nvPicPr>
+                    <pic:cNvPr id="12" name="eigenVector7.png"/>
+                    <pic:cNvPicPr/>
+                  </pic:nvPicPr>
+                  <pic:blipFill>
+                    <a:blip r:embed="rId16" cstate="print">
+                      <a:extLst>
+                        <a:ext uri="{28A0092B-C50C-407E-A947-70E740481C1C}">
+                          <a14:useLocalDpi xmlns:a14="http://schemas.microsoft.com/office/drawing/2010/main" val="0"/>
+                        </a:ext>
+                      </a:extLst>
+                    </a:blip>
+                    <a:stretch>
+                      <a:fillRect/>
+                    </a:stretch>
+                  </pic:blipFill>
+                  <pic:spPr>
+                    <a:xfrm>
+                      <a:off x="0" y="0"/>
+                      <a:ext cx="2558604" cy="1918953"/>
+                    </a:xfrm>
+                    <a:prstGeom prst="rect">
+                      <a:avLst/>
+                    </a:prstGeom>
+                  </pic:spPr>
+                </pic:pic>
+              </a:graphicData>
+            </a:graphic>
+          </wp:inline>
+        </w:drawing>
+      </w:r>
+      <w:r>
+        <w:rPr>
+          <w:noProof/>
+        </w:rPr>
+        <w:drawing>
+          <wp:inline distT="0" distB="0" distL="0" distR="0" wp14:anchorId="24354932" wp14:editId="568D5F72">
+            <wp:extent cx="2565400" cy="1924050"/>
+            <wp:effectExtent l="0" t="0" r="6350" b="0"/>
+            <wp:docPr id="13" name="Picture 13"/>
+            <wp:cNvGraphicFramePr>
+              <a:graphicFrameLocks xmlns:a="http://schemas.openxmlformats.org/drawingml/2006/main" noChangeAspect="1"/>
+            </wp:cNvGraphicFramePr>
+            <a:graphic xmlns:a="http://schemas.openxmlformats.org/drawingml/2006/main">
+              <a:graphicData uri="http://schemas.openxmlformats.org/drawingml/2006/picture">
+                <pic:pic xmlns:pic="http://schemas.openxmlformats.org/drawingml/2006/picture">
+                  <pic:nvPicPr>
+                    <pic:cNvPr id="13" name="eigenVector8.png"/>
+                    <pic:cNvPicPr/>
+                  </pic:nvPicPr>
+                  <pic:blipFill>
+                    <a:blip r:embed="rId17" cstate="print">
+                      <a:extLst>
+                        <a:ext uri="{28A0092B-C50C-407E-A947-70E740481C1C}">
+                          <a14:useLocalDpi xmlns:a14="http://schemas.microsoft.com/office/drawing/2010/main" val="0"/>
+                        </a:ext>
+                      </a:extLst>
+                    </a:blip>
+                    <a:stretch>
+                      <a:fillRect/>
+                    </a:stretch>
+                  </pic:blipFill>
+                  <pic:spPr>
+                    <a:xfrm>
+                      <a:off x="0" y="0"/>
+                      <a:ext cx="2565411" cy="1924058"/>
+                    </a:xfrm>
+                    <a:prstGeom prst="rect">
+                      <a:avLst/>
+                    </a:prstGeom>
+                  </pic:spPr>
+                </pic:pic>
+              </a:graphicData>
+            </a:graphic>
+          </wp:inline>
+        </w:drawing>
+      </w:r>
+      <w:r>
+        <w:rPr>
+          <w:noProof/>
+        </w:rPr>
+        <w:drawing>
+          <wp:inline distT="0" distB="0" distL="0" distR="0" wp14:anchorId="1C12A136" wp14:editId="7413955A">
+            <wp:extent cx="2505075" cy="1878808"/>
+            <wp:effectExtent l="0" t="0" r="0" b="7620"/>
+            <wp:docPr id="14" name="Picture 14"/>
+            <wp:cNvGraphicFramePr>
+              <a:graphicFrameLocks xmlns:a="http://schemas.openxmlformats.org/drawingml/2006/main" noChangeAspect="1"/>
+            </wp:cNvGraphicFramePr>
+            <a:graphic xmlns:a="http://schemas.openxmlformats.org/drawingml/2006/main">
+              <a:graphicData uri="http://schemas.openxmlformats.org/drawingml/2006/picture">
+                <pic:pic xmlns:pic="http://schemas.openxmlformats.org/drawingml/2006/picture">
+                  <pic:nvPicPr>
+                    <pic:cNvPr id="14" name="eigenVector9.png"/>
+                    <pic:cNvPicPr/>
+                  </pic:nvPicPr>
+                  <pic:blipFill>
+                    <a:blip r:embed="rId18" cstate="print">
+                      <a:extLst>
+                        <a:ext uri="{28A0092B-C50C-407E-A947-70E740481C1C}">
+                          <a14:useLocalDpi xmlns:a14="http://schemas.microsoft.com/office/drawing/2010/main" val="0"/>
+                        </a:ext>
+                      </a:extLst>
+                    </a:blip>
+                    <a:stretch>
+                      <a:fillRect/>
+                    </a:stretch>
+                  </pic:blipFill>
+                  <pic:spPr>
+                    <a:xfrm>
+                      <a:off x="0" y="0"/>
+                      <a:ext cx="2519531" cy="1889650"/>
+                    </a:xfrm>
+                    <a:prstGeom prst="rect">
+                      <a:avLst/>
+                    </a:prstGeom>
+                  </pic:spPr>
+                </pic:pic>
+              </a:graphicData>
+            </a:graphic>
+          </wp:inline>
+        </w:drawing>
+      </w:r>
+    </w:p>
+    <w:p>
+      <w:pPr>
+        <w:keepNext/>
+      </w:pPr>
+      <w:r>
+        <w:t>The ten images following this se</w:t>
+      </w:r>
+      <w:r>
+        <w:t xml:space="preserve">ction are the plots of data points </w:t>
+      </w:r>
+      <w:r>
+        <w:t>that have the highest values for each dimension after reduction has been applied.</w:t>
+      </w:r>
+      <w:r>
+        <w:t xml:space="preserve"> If you compare them to the corresponding eigenvector plots you can see that they tend to resemble each other, especially the first few images. </w:t>
+      </w:r>
+      <w:bookmarkStart w:id="0" w:name="_GoBack"/>
+      <w:bookmarkEnd w:id="0"/>
+    </w:p>
+    <w:p>
+      <w:pPr>
+        <w:keepNext/>
+      </w:pPr>
+      <w:r>
+        <w:rPr>
+          <w:noProof/>
+        </w:rPr>
+        <w:lastRenderedPageBreak/>
+        <w:drawing>
+          <wp:inline distT="0" distB="0" distL="0" distR="0" wp14:anchorId="377617B2" wp14:editId="7E2054C2">
+            <wp:extent cx="2590800" cy="1943100"/>
+            <wp:effectExtent l="0" t="0" r="0" b="0"/>
+            <wp:docPr id="15" name="Picture 15"/>
+            <wp:cNvGraphicFramePr>
+              <a:graphicFrameLocks xmlns:a="http://schemas.openxmlformats.org/drawingml/2006/main" noChangeAspect="1"/>
+            </wp:cNvGraphicFramePr>
+            <a:graphic xmlns:a="http://schemas.openxmlformats.org/drawingml/2006/main">
+              <a:graphicData uri="http://schemas.openxmlformats.org/drawingml/2006/picture">
+                <pic:pic xmlns:pic="http://schemas.openxmlformats.org/drawingml/2006/picture">
+                  <pic:nvPicPr>
+                    <pic:cNvPr id="15" name="maxImage0.png"/>
+                    <pic:cNvPicPr/>
+                  </pic:nvPicPr>
+                  <pic:blipFill>
+                    <a:blip r:embed="rId19" cstate="print">
+                      <a:extLst>
+                        <a:ext uri="{28A0092B-C50C-407E-A947-70E740481C1C}">
+                          <a14:useLocalDpi xmlns:a14="http://schemas.microsoft.com/office/drawing/2010/main" val="0"/>
+                        </a:ext>
+                      </a:extLst>
+                    </a:blip>
+                    <a:stretch>
+                      <a:fillRect/>
+                    </a:stretch>
+                  </pic:blipFill>
+                  <pic:spPr>
+                    <a:xfrm>
+                      <a:off x="0" y="0"/>
+                      <a:ext cx="2601191" cy="1950893"/>
+                    </a:xfrm>
+                    <a:prstGeom prst="rect">
+                      <a:avLst/>
+                    </a:prstGeom>
+                  </pic:spPr>
+                </pic:pic>
+              </a:graphicData>
+            </a:graphic>
+          </wp:inline>
+        </w:drawing>
+      </w:r>
+      <w:r>
+        <w:rPr>
+          <w:noProof/>
+        </w:rPr>
+        <w:drawing>
+          <wp:inline distT="0" distB="0" distL="0" distR="0" wp14:anchorId="3B45F426" wp14:editId="6F1235C1">
+            <wp:extent cx="2600325" cy="1950244"/>
+            <wp:effectExtent l="0" t="0" r="0" b="0"/>
+            <wp:docPr id="16" name="Picture 16"/>
+            <wp:cNvGraphicFramePr>
+              <a:graphicFrameLocks xmlns:a="http://schemas.openxmlformats.org/drawingml/2006/main" noChangeAspect="1"/>
+            </wp:cNvGraphicFramePr>
+            <a:graphic xmlns:a="http://schemas.openxmlformats.org/drawingml/2006/main">
+              <a:graphicData uri="http://schemas.openxmlformats.org/drawingml/2006/picture">
+                <pic:pic xmlns:pic="http://schemas.openxmlformats.org/drawingml/2006/picture">
+                  <pic:nvPicPr>
+                    <pic:cNvPr id="16" name="maxImage1.png"/>
+                    <pic:cNvPicPr/>
+                  </pic:nvPicPr>
+                  <pic:blipFill>
+                    <a:blip r:embed="rId20" cstate="print">
+                      <a:extLst>
+                        <a:ext uri="{28A0092B-C50C-407E-A947-70E740481C1C}">
+                          <a14:useLocalDpi xmlns:a14="http://schemas.microsoft.com/office/drawing/2010/main" val="0"/>
+                        </a:ext>
+                      </a:extLst>
+                    </a:blip>
+                    <a:stretch>
+                      <a:fillRect/>
+                    </a:stretch>
+                  </pic:blipFill>
+                  <pic:spPr>
+                    <a:xfrm>
+                      <a:off x="0" y="0"/>
+                      <a:ext cx="2613547" cy="1960161"/>
+                    </a:xfrm>
+                    <a:prstGeom prst="rect">
+                      <a:avLst/>
+                    </a:prstGeom>
+                  </pic:spPr>
+                </pic:pic>
+              </a:graphicData>
+            </a:graphic>
+          </wp:inline>
+        </w:drawing>
+      </w:r>
+      <w:r>
+        <w:rPr>
+          <w:noProof/>
+        </w:rPr>
+        <w:drawing>
+          <wp:inline distT="0" distB="0" distL="0" distR="0" wp14:anchorId="1E5D8D62" wp14:editId="2D5AA124">
+            <wp:extent cx="2603500" cy="1952625"/>
+            <wp:effectExtent l="0" t="0" r="6350" b="9525"/>
+            <wp:docPr id="17" name="Picture 17"/>
+            <wp:cNvGraphicFramePr>
+              <a:graphicFrameLocks xmlns:a="http://schemas.openxmlformats.org/drawingml/2006/main" noChangeAspect="1"/>
+            </wp:cNvGraphicFramePr>
+            <a:graphic xmlns:a="http://schemas.openxmlformats.org/drawingml/2006/main">
+              <a:graphicData uri="http://schemas.openxmlformats.org/drawingml/2006/picture">
+                <pic:pic xmlns:pic="http://schemas.openxmlformats.org/drawingml/2006/picture">
+                  <pic:nvPicPr>
+                    <pic:cNvPr id="17" name="maxImage2.png"/>
+                    <pic:cNvPicPr/>
+                  </pic:nvPicPr>
+                  <pic:blipFill>
+                    <a:blip r:embed="rId21" cstate="print">
+                      <a:extLst>
+                        <a:ext uri="{28A0092B-C50C-407E-A947-70E740481C1C}">
+                          <a14:useLocalDpi xmlns:a14="http://schemas.microsoft.com/office/drawing/2010/main" val="0"/>
+                        </a:ext>
+                      </a:extLst>
+                    </a:blip>
+                    <a:stretch>
+                      <a:fillRect/>
+                    </a:stretch>
+                  </pic:blipFill>
+                  <pic:spPr>
+                    <a:xfrm>
+                      <a:off x="0" y="0"/>
+                      <a:ext cx="2603857" cy="1952893"/>
+                    </a:xfrm>
+                    <a:prstGeom prst="rect">
+                      <a:avLst/>
+                    </a:prstGeom>
+                  </pic:spPr>
+                </pic:pic>
+              </a:graphicData>
+            </a:graphic>
+          </wp:inline>
+        </w:drawing>
+      </w:r>
+      <w:r>
+        <w:rPr>
+          <w:noProof/>
+        </w:rPr>
+        <w:drawing>
+          <wp:inline distT="0" distB="0" distL="0" distR="0" wp14:anchorId="2C347618" wp14:editId="370A2560">
+            <wp:extent cx="2609850" cy="1957388"/>
+            <wp:effectExtent l="0" t="0" r="0" b="5080"/>
+            <wp:docPr id="18" name="Picture 18"/>
+            <wp:cNvGraphicFramePr>
+              <a:graphicFrameLocks xmlns:a="http://schemas.openxmlformats.org/drawingml/2006/main" noChangeAspect="1"/>
+            </wp:cNvGraphicFramePr>
+            <a:graphic xmlns:a="http://schemas.openxmlformats.org/drawingml/2006/main">
+              <a:graphicData uri="http://schemas.openxmlformats.org/drawingml/2006/picture">
+                <pic:pic xmlns:pic="http://schemas.openxmlformats.org/drawingml/2006/picture">
+                  <pic:nvPicPr>
+                    <pic:cNvPr id="18" name="maxImage3.png"/>
+                    <pic:cNvPicPr/>
+                  </pic:nvPicPr>
+                  <pic:blipFill>
+                    <a:blip r:embed="rId22" cstate="print">
+                      <a:extLst>
+                        <a:ext uri="{28A0092B-C50C-407E-A947-70E740481C1C}">
+                          <a14:useLocalDpi xmlns:a14="http://schemas.microsoft.com/office/drawing/2010/main" val="0"/>
+                        </a:ext>
+                      </a:extLst>
+                    </a:blip>
+                    <a:stretch>
+                      <a:fillRect/>
+                    </a:stretch>
+                  </pic:blipFill>
+                  <pic:spPr>
+                    <a:xfrm>
+                      <a:off x="0" y="0"/>
+                      <a:ext cx="2621357" cy="1966018"/>
+                    </a:xfrm>
+                    <a:prstGeom prst="rect">
+                      <a:avLst/>
+                    </a:prstGeom>
+                  </pic:spPr>
+                </pic:pic>
+              </a:graphicData>
+            </a:graphic>
+          </wp:inline>
+        </w:drawing>
+      </w:r>
+      <w:r>
+        <w:rPr>
+          <w:noProof/>
+        </w:rPr>
+        <w:drawing>
+          <wp:inline distT="0" distB="0" distL="0" distR="0" wp14:anchorId="456022AA" wp14:editId="44F7DFDA">
+            <wp:extent cx="2628900" cy="1971676"/>
+            <wp:effectExtent l="0" t="0" r="0" b="9525"/>
+            <wp:docPr id="19" name="Picture 19"/>
+            <wp:cNvGraphicFramePr>
+              <a:graphicFrameLocks xmlns:a="http://schemas.openxmlformats.org/drawingml/2006/main" noChangeAspect="1"/>
+            </wp:cNvGraphicFramePr>
+            <a:graphic xmlns:a="http://schemas.openxmlformats.org/drawingml/2006/main">
+              <a:graphicData uri="http://schemas.openxmlformats.org/drawingml/2006/picture">
+                <pic:pic xmlns:pic="http://schemas.openxmlformats.org/drawingml/2006/picture">
+                  <pic:nvPicPr>
+                    <pic:cNvPr id="19" name="maxImage4.png"/>
+                    <pic:cNvPicPr/>
+                  </pic:nvPicPr>
+                  <pic:blipFill>
+                    <a:blip r:embed="rId23">
+                      <a:extLst>
+                        <a:ext uri="{28A0092B-C50C-407E-A947-70E740481C1C}">
+                          <a14:useLocalDpi xmlns:a14="http://schemas.microsoft.com/office/drawing/2010/main" val="0"/>
+                        </a:ext>
+                      </a:extLst>
+                    </a:blip>
+                    <a:stretch>
+                      <a:fillRect/>
+                    </a:stretch>
+                  </pic:blipFill>
+                  <pic:spPr>
+                    <a:xfrm>
+                      <a:off x="0" y="0"/>
+                      <a:ext cx="2658584" cy="1993939"/>
+                    </a:xfrm>
+                    <a:prstGeom prst="rect">
+                      <a:avLst/>
+                    </a:prstGeom>
+                  </pic:spPr>
+                </pic:pic>
+              </a:graphicData>
+            </a:graphic>
+          </wp:inline>
+        </w:drawing>
+      </w:r>
+      <w:r>
+        <w:rPr>
+          <w:noProof/>
+        </w:rPr>
+        <w:drawing>
+          <wp:inline distT="0" distB="0" distL="0" distR="0" wp14:anchorId="253F160B" wp14:editId="3EB47718">
+            <wp:extent cx="2686050" cy="2014538"/>
+            <wp:effectExtent l="0" t="0" r="0" b="5080"/>
+            <wp:docPr id="20" name="Picture 20"/>
+            <wp:cNvGraphicFramePr>
+              <a:graphicFrameLocks xmlns:a="http://schemas.openxmlformats.org/drawingml/2006/main" noChangeAspect="1"/>
+            </wp:cNvGraphicFramePr>
+            <a:graphic xmlns:a="http://schemas.openxmlformats.org/drawingml/2006/main">
+              <a:graphicData uri="http://schemas.openxmlformats.org/drawingml/2006/picture">
+                <pic:pic xmlns:pic="http://schemas.openxmlformats.org/drawingml/2006/picture">
+                  <pic:nvPicPr>
+                    <pic:cNvPr id="20" name="maxImage5.png"/>
+                    <pic:cNvPicPr/>
+                  </pic:nvPicPr>
+                  <pic:blipFill>
+                    <a:blip r:embed="rId24">
+                      <a:extLst>
+                        <a:ext uri="{28A0092B-C50C-407E-A947-70E740481C1C}">
+                          <a14:useLocalDpi xmlns:a14="http://schemas.microsoft.com/office/drawing/2010/main" val="0"/>
+                        </a:ext>
+                      </a:extLst>
+                    </a:blip>
+                    <a:stretch>
+                      <a:fillRect/>
+                    </a:stretch>
+                  </pic:blipFill>
+                  <pic:spPr>
+                    <a:xfrm>
+                      <a:off x="0" y="0"/>
+                      <a:ext cx="2695439" cy="2021580"/>
+                    </a:xfrm>
+                    <a:prstGeom prst="rect">
+                      <a:avLst/>
+                    </a:prstGeom>
+                  </pic:spPr>
+                </pic:pic>
+              </a:graphicData>
+            </a:graphic>
+          </wp:inline>
+        </w:drawing>
+      </w:r>
+      <w:r>
+        <w:rPr>
+          <w:noProof/>
+        </w:rPr>
+        <w:lastRenderedPageBreak/>
+        <w:drawing>
+          <wp:inline distT="0" distB="0" distL="0" distR="0" wp14:anchorId="18C32E14" wp14:editId="6934E7E9">
+            <wp:extent cx="2667000" cy="2000250"/>
+            <wp:effectExtent l="0" t="0" r="0" b="0"/>
+            <wp:docPr id="21" name="Picture 21"/>
+            <wp:cNvGraphicFramePr>
+              <a:graphicFrameLocks xmlns:a="http://schemas.openxmlformats.org/drawingml/2006/main" noChangeAspect="1"/>
+            </wp:cNvGraphicFramePr>
+            <a:graphic xmlns:a="http://schemas.openxmlformats.org/drawingml/2006/main">
+              <a:graphicData uri="http://schemas.openxmlformats.org/drawingml/2006/picture">
+                <pic:pic xmlns:pic="http://schemas.openxmlformats.org/drawingml/2006/picture">
+                  <pic:nvPicPr>
+                    <pic:cNvPr id="21" name="maxImage6.png"/>
+                    <pic:cNvPicPr/>
+                  </pic:nvPicPr>
+                  <pic:blipFill>
+                    <a:blip r:embed="rId25">
+                      <a:extLst>
+                        <a:ext uri="{28A0092B-C50C-407E-A947-70E740481C1C}">
+                          <a14:useLocalDpi xmlns:a14="http://schemas.microsoft.com/office/drawing/2010/main" val="0"/>
+                        </a:ext>
+                      </a:extLst>
+                    </a:blip>
+                    <a:stretch>
+                      <a:fillRect/>
+                    </a:stretch>
+                  </pic:blipFill>
+                  <pic:spPr>
+                    <a:xfrm>
+                      <a:off x="0" y="0"/>
+                      <a:ext cx="2672171" cy="2004128"/>
+                    </a:xfrm>
+                    <a:prstGeom prst="rect">
+                      <a:avLst/>
+                    </a:prstGeom>
+                  </pic:spPr>
+                </pic:pic>
+              </a:graphicData>
+            </a:graphic>
+          </wp:inline>
+        </w:drawing>
+      </w:r>
+      <w:r>
+        <w:rPr>
+          <w:noProof/>
+        </w:rPr>
+        <w:drawing>
+          <wp:inline distT="0" distB="0" distL="0" distR="0" wp14:anchorId="42B5E4F4" wp14:editId="03D5BD1A">
+            <wp:extent cx="2676525" cy="2007393"/>
+            <wp:effectExtent l="0" t="0" r="0" b="0"/>
+            <wp:docPr id="22" name="Picture 22"/>
+            <wp:cNvGraphicFramePr>
+              <a:graphicFrameLocks xmlns:a="http://schemas.openxmlformats.org/drawingml/2006/main" noChangeAspect="1"/>
+            </wp:cNvGraphicFramePr>
+            <a:graphic xmlns:a="http://schemas.openxmlformats.org/drawingml/2006/main">
+              <a:graphicData uri="http://schemas.openxmlformats.org/drawingml/2006/picture">
+                <pic:pic xmlns:pic="http://schemas.openxmlformats.org/drawingml/2006/picture">
+                  <pic:nvPicPr>
+                    <pic:cNvPr id="22" name="maxImage7.png"/>
+                    <pic:cNvPicPr/>
+                  </pic:nvPicPr>
+                  <pic:blipFill>
+                    <a:blip r:embed="rId26">
+                      <a:extLst>
+                        <a:ext uri="{28A0092B-C50C-407E-A947-70E740481C1C}">
+                          <a14:useLocalDpi xmlns:a14="http://schemas.microsoft.com/office/drawing/2010/main" val="0"/>
+                        </a:ext>
+                      </a:extLst>
+                    </a:blip>
+                    <a:stretch>
+                      <a:fillRect/>
+                    </a:stretch>
+                  </pic:blipFill>
+                  <pic:spPr>
+                    <a:xfrm>
+                      <a:off x="0" y="0"/>
+                      <a:ext cx="2707970" cy="2030977"/>
+                    </a:xfrm>
+                    <a:prstGeom prst="rect">
+                      <a:avLst/>
+                    </a:prstGeom>
+                  </pic:spPr>
+                </pic:pic>
+              </a:graphicData>
+            </a:graphic>
+          </wp:inline>
+        </w:drawing>
+      </w:r>
+      <w:r>
+        <w:rPr>
+          <w:noProof/>
+        </w:rPr>
+        <w:drawing>
+          <wp:inline distT="0" distB="0" distL="0" distR="0" wp14:anchorId="28D3E5D9" wp14:editId="3F8D24F0">
+            <wp:extent cx="2686050" cy="2014538"/>
+            <wp:effectExtent l="0" t="0" r="0" b="5080"/>
+            <wp:docPr id="23" name="Picture 23"/>
+            <wp:cNvGraphicFramePr>
+              <a:graphicFrameLocks xmlns:a="http://schemas.openxmlformats.org/drawingml/2006/main" noChangeAspect="1"/>
+            </wp:cNvGraphicFramePr>
+            <a:graphic xmlns:a="http://schemas.openxmlformats.org/drawingml/2006/main">
+              <a:graphicData uri="http://schemas.openxmlformats.org/drawingml/2006/picture">
+                <pic:pic xmlns:pic="http://schemas.openxmlformats.org/drawingml/2006/picture">
+                  <pic:nvPicPr>
+                    <pic:cNvPr id="23" name="maxImage8.png"/>
+                    <pic:cNvPicPr/>
+                  </pic:nvPicPr>
+                  <pic:blipFill>
+                    <a:blip r:embed="rId27">
+                      <a:extLst>
+                        <a:ext uri="{28A0092B-C50C-407E-A947-70E740481C1C}">
+                          <a14:useLocalDpi xmlns:a14="http://schemas.microsoft.com/office/drawing/2010/main" val="0"/>
+                        </a:ext>
+                      </a:extLst>
+                    </a:blip>
+                    <a:stretch>
+                      <a:fillRect/>
+                    </a:stretch>
+                  </pic:blipFill>
+                  <pic:spPr>
+                    <a:xfrm>
+                      <a:off x="0" y="0"/>
+                      <a:ext cx="2708584" cy="2031439"/>
+                    </a:xfrm>
+                    <a:prstGeom prst="rect">
+                      <a:avLst/>
+                    </a:prstGeom>
+                  </pic:spPr>
+                </pic:pic>
+              </a:graphicData>
+            </a:graphic>
+          </wp:inline>
+        </w:drawing>
+      </w:r>
+      <w:r>
+        <w:rPr>
+          <w:noProof/>
+        </w:rPr>
+        <w:drawing>
+          <wp:inline distT="0" distB="0" distL="0" distR="0" wp14:anchorId="2A6F32E6" wp14:editId="35D2E45D">
+            <wp:extent cx="2657475" cy="1993106"/>
+            <wp:effectExtent l="0" t="0" r="0" b="7620"/>
+            <wp:docPr id="24" name="Picture 24"/>
+            <wp:cNvGraphicFramePr>
+              <a:graphicFrameLocks xmlns:a="http://schemas.openxmlformats.org/drawingml/2006/main" noChangeAspect="1"/>
+            </wp:cNvGraphicFramePr>
+            <a:graphic xmlns:a="http://schemas.openxmlformats.org/drawingml/2006/main">
+              <a:graphicData uri="http://schemas.openxmlformats.org/drawingml/2006/picture">
+                <pic:pic xmlns:pic="http://schemas.openxmlformats.org/drawingml/2006/picture">
+                  <pic:nvPicPr>
+                    <pic:cNvPr id="24" name="maxImage9.png"/>
+                    <pic:cNvPicPr/>
+                  </pic:nvPicPr>
+                  <pic:blipFill>
+                    <a:blip r:embed="rId28">
+                      <a:extLst>
+                        <a:ext uri="{28A0092B-C50C-407E-A947-70E740481C1C}">
+                          <a14:useLocalDpi xmlns:a14="http://schemas.microsoft.com/office/drawing/2010/main" val="0"/>
+                        </a:ext>
+                      </a:extLst>
+                    </a:blip>
+                    <a:stretch>
+                      <a:fillRect/>
+                    </a:stretch>
+                  </pic:blipFill>
+                  <pic:spPr>
+                    <a:xfrm>
+                      <a:off x="0" y="0"/>
+                      <a:ext cx="2660344" cy="1995258"/>
+                    </a:xfrm>
+                    <a:prstGeom prst="rect">
+                      <a:avLst/>
+                    </a:prstGeom>
+                  </pic:spPr>
+                </pic:pic>
+              </a:graphicData>
+            </a:graphic>
+          </wp:inline>
+        </w:drawing>
+      </w:r>
+      <w:r>
+        <w:t xml:space="preserve"> </w:t>
+      </w:r>
+    </w:p>
     <w:sectPr>
       <w:pgSz w:w="12240" w:h="15840"/>
       <w:pgMar w:top="1440" w:right="1440" w:bottom="1440" w:left="1440" w:header="720" w:footer="720" w:gutter="0"/>
@@ -1101,6 +2206,25 @@
         <w:insideV w:val="single" w:sz="4" w:space="0" w:color="auto"/>
       </w:tblBorders>
     </w:tblPr>
+  </w:style>
+  <w:style w:type="paragraph" w:styleId="Caption">
+    <w:name w:val="caption"/>
+    <w:basedOn w:val="Normal"/>
+    <w:next w:val="Normal"/>
+    <w:uiPriority w:val="35"/>
+    <w:unhideWhenUsed/>
+    <w:qFormat/>
+    <w:rsid w:val="00AA6D44"/>
+    <w:pPr>
+      <w:spacing w:after="200" w:line="240" w:lineRule="auto"/>
+    </w:pPr>
+    <w:rPr>
+      <w:i/>
+      <w:iCs/>
+      <w:color w:val="44546A" w:themeColor="text2"/>
+      <w:sz w:val="18"/>
+      <w:szCs w:val="18"/>
+    </w:rPr>
   </w:style>
 </w:styles>
 </file>
@@ -2521,7 +3645,7 @@
 </file>
 
 <file path=customXml/itemProps1.xml><?xml version="1.0" encoding="utf-8"?>
-<ds:datastoreItem xmlns:ds="http://schemas.openxmlformats.org/officeDocument/2006/customXml" ds:itemID="{4C67E629-B3F0-4E99-B8E2-C399EDF467EB}">
+<ds:datastoreItem xmlns:ds="http://schemas.openxmlformats.org/officeDocument/2006/customXml" ds:itemID="{A0D95D4F-C1B9-413E-939A-123D20C78600}">
   <ds:schemaRefs>
     <ds:schemaRef ds:uri="http://schemas.openxmlformats.org/officeDocument/2006/bibliography"/>
   </ds:schemaRefs>

</xml_diff>